<commit_message>
missing gridsearch and L09 keras assignments in report
</commit_message>
<xml_diff>
--- a/Hand Ins Word og PDF/ITMAL_Handin2.docx
+++ b/Hand Ins Word og PDF/ITMAL_Handin2.docx
@@ -96,7 +96,7 @@
           <w:szCs w:val="32"/>
         </w:rPr>
         <w:lastRenderedPageBreak/>
-        <w:t>G</w:t>
+        <w:t>Gradient</w:t>
       </w:r>
       <w:r>
         <w:rPr>
@@ -105,8 +105,9 @@
           <w:sz w:val="32"/>
           <w:szCs w:val="32"/>
         </w:rPr>
-        <w:t>radient</w:t>
-      </w:r>
+        <w:t xml:space="preserve"> </w:t>
+      </w:r>
+      <w:proofErr w:type="spellStart"/>
       <w:r>
         <w:rPr>
           <w:rFonts w:asciiTheme="majorHAnsi" w:eastAsiaTheme="majorEastAsia" w:hAnsiTheme="majorHAnsi" w:cstheme="majorBidi"/>
@@ -114,16 +115,6 @@
           <w:sz w:val="32"/>
           <w:szCs w:val="32"/>
         </w:rPr>
-        <w:t xml:space="preserve"> </w:t>
-      </w:r>
-      <w:proofErr w:type="spellStart"/>
-      <w:r>
-        <w:rPr>
-          <w:rFonts w:asciiTheme="majorHAnsi" w:eastAsiaTheme="majorEastAsia" w:hAnsiTheme="majorHAnsi" w:cstheme="majorBidi"/>
-          <w:color w:val="2F5496" w:themeColor="accent1" w:themeShade="BF"/>
-          <w:sz w:val="32"/>
-          <w:szCs w:val="32"/>
-        </w:rPr>
         <w:t>descent</w:t>
       </w:r>
       <w:proofErr w:type="spellEnd"/>
@@ -532,10 +523,7 @@
       </w:pPr>
       <w:proofErr w:type="spellStart"/>
       <w:r>
-        <w:t>C</w:t>
-      </w:r>
-      <w:r>
-        <w:t>apacity</w:t>
+        <w:t>Capacity</w:t>
       </w:r>
       <w:proofErr w:type="spellEnd"/>
       <w:r>
@@ -703,11 +691,2038 @@
           </wp:inline>
         </w:drawing>
       </w:r>
+    </w:p>
+    <w:p/>
+    <w:p>
+      <w:pPr>
+        <w:pStyle w:val="Overskrift1"/>
+      </w:pPr>
+      <w:proofErr w:type="spellStart"/>
+      <w:r>
+        <w:t>Generalization</w:t>
+      </w:r>
+      <w:proofErr w:type="spellEnd"/>
+      <w:r>
+        <w:t xml:space="preserve"> </w:t>
+      </w:r>
+      <w:proofErr w:type="spellStart"/>
+      <w:r>
+        <w:t>error</w:t>
+      </w:r>
+      <w:proofErr w:type="spellEnd"/>
+    </w:p>
+    <w:p/>
+    <w:p>
+      <w:pPr>
+        <w:pStyle w:val="Overskrift2"/>
+      </w:pPr>
+      <w:proofErr w:type="spellStart"/>
+      <w:r>
+        <w:lastRenderedPageBreak/>
+        <w:t>Qa</w:t>
+      </w:r>
+      <w:proofErr w:type="spellEnd"/>
+      <w:r>
+        <w:t>:</w:t>
+      </w:r>
+    </w:p>
+    <w:p>
+      <w:pPr>
+        <w:rPr>
+          <w:lang w:val="en-US"/>
+        </w:rPr>
+      </w:pPr>
+      <w:r>
+        <w:rPr>
+          <w:noProof/>
+        </w:rPr>
+        <w:drawing>
+          <wp:inline distT="0" distB="0" distL="0" distR="0" wp14:anchorId="00D0F4B2" wp14:editId="7B647F39">
+            <wp:extent cx="4708317" cy="1883229"/>
+            <wp:effectExtent l="0" t="0" r="0" b="3175"/>
+            <wp:docPr id="15" name="Billede 15"/>
+            <wp:cNvGraphicFramePr>
+              <a:graphicFrameLocks xmlns:a="http://schemas.openxmlformats.org/drawingml/2006/main" noChangeAspect="1"/>
+            </wp:cNvGraphicFramePr>
+            <a:graphic xmlns:a="http://schemas.openxmlformats.org/drawingml/2006/main">
+              <a:graphicData uri="http://schemas.openxmlformats.org/drawingml/2006/picture">
+                <pic:pic xmlns:pic="http://schemas.openxmlformats.org/drawingml/2006/picture">
+                  <pic:nvPicPr>
+                    <pic:cNvPr id="1" name=""/>
+                    <pic:cNvPicPr/>
+                  </pic:nvPicPr>
+                  <pic:blipFill>
+                    <a:blip r:embed="rId17"/>
+                    <a:stretch>
+                      <a:fillRect/>
+                    </a:stretch>
+                  </pic:blipFill>
+                  <pic:spPr>
+                    <a:xfrm>
+                      <a:off x="0" y="0"/>
+                      <a:ext cx="4736598" cy="1894541"/>
+                    </a:xfrm>
+                    <a:prstGeom prst="rect">
+                      <a:avLst/>
+                    </a:prstGeom>
+                  </pic:spPr>
+                </pic:pic>
+              </a:graphicData>
+            </a:graphic>
+          </wp:inline>
+        </w:drawing>
+      </w:r>
+    </w:p>
+    <w:p>
+      <w:pPr>
+        <w:rPr>
+          <w:lang w:val="en-US"/>
+        </w:rPr>
+      </w:pPr>
+      <w:r>
+        <w:rPr>
+          <w:noProof/>
+        </w:rPr>
+        <w:drawing>
+          <wp:inline distT="0" distB="0" distL="0" distR="0" wp14:anchorId="2C46EE84" wp14:editId="731B4696">
+            <wp:extent cx="6120130" cy="1299210"/>
+            <wp:effectExtent l="0" t="0" r="0" b="0"/>
+            <wp:docPr id="14" name="Billede 14"/>
+            <wp:cNvGraphicFramePr>
+              <a:graphicFrameLocks xmlns:a="http://schemas.openxmlformats.org/drawingml/2006/main" noChangeAspect="1"/>
+            </wp:cNvGraphicFramePr>
+            <a:graphic xmlns:a="http://schemas.openxmlformats.org/drawingml/2006/main">
+              <a:graphicData uri="http://schemas.openxmlformats.org/drawingml/2006/picture">
+                <pic:pic xmlns:pic="http://schemas.openxmlformats.org/drawingml/2006/picture">
+                  <pic:nvPicPr>
+                    <pic:cNvPr id="1" name=""/>
+                    <pic:cNvPicPr/>
+                  </pic:nvPicPr>
+                  <pic:blipFill>
+                    <a:blip r:embed="rId18"/>
+                    <a:stretch>
+                      <a:fillRect/>
+                    </a:stretch>
+                  </pic:blipFill>
+                  <pic:spPr>
+                    <a:xfrm>
+                      <a:off x="0" y="0"/>
+                      <a:ext cx="6120130" cy="1299210"/>
+                    </a:xfrm>
+                    <a:prstGeom prst="rect">
+                      <a:avLst/>
+                    </a:prstGeom>
+                  </pic:spPr>
+                </pic:pic>
+              </a:graphicData>
+            </a:graphic>
+          </wp:inline>
+        </w:drawing>
+      </w:r>
+    </w:p>
+    <w:p>
+      <w:pPr>
+        <w:pStyle w:val="Overskrift2"/>
+        <w:rPr>
+          <w:lang w:val="en-US"/>
+        </w:rPr>
+      </w:pPr>
+      <w:proofErr w:type="spellStart"/>
+      <w:r>
+        <w:rPr>
+          <w:lang w:val="en-US"/>
+        </w:rPr>
+        <w:t>Qb</w:t>
+      </w:r>
+      <w:proofErr w:type="spellEnd"/>
+      <w:r>
+        <w:rPr>
+          <w:lang w:val="en-US"/>
+        </w:rPr>
+        <w:t>:</w:t>
+      </w:r>
+    </w:p>
+    <w:p>
+      <w:pPr>
+        <w:rPr>
+          <w:lang w:val="en-US"/>
+        </w:rPr>
+      </w:pPr>
+      <w:r>
+        <w:rPr>
+          <w:noProof/>
+        </w:rPr>
+        <w:drawing>
+          <wp:inline distT="0" distB="0" distL="0" distR="0" wp14:anchorId="1FEA9A38" wp14:editId="1DD92AEA">
+            <wp:extent cx="6120130" cy="1701165"/>
+            <wp:effectExtent l="0" t="0" r="0" b="0"/>
+            <wp:docPr id="16" name="Billede 16"/>
+            <wp:cNvGraphicFramePr>
+              <a:graphicFrameLocks xmlns:a="http://schemas.openxmlformats.org/drawingml/2006/main" noChangeAspect="1"/>
+            </wp:cNvGraphicFramePr>
+            <a:graphic xmlns:a="http://schemas.openxmlformats.org/drawingml/2006/main">
+              <a:graphicData uri="http://schemas.openxmlformats.org/drawingml/2006/picture">
+                <pic:pic xmlns:pic="http://schemas.openxmlformats.org/drawingml/2006/picture">
+                  <pic:nvPicPr>
+                    <pic:cNvPr id="1" name=""/>
+                    <pic:cNvPicPr/>
+                  </pic:nvPicPr>
+                  <pic:blipFill>
+                    <a:blip r:embed="rId19"/>
+                    <a:stretch>
+                      <a:fillRect/>
+                    </a:stretch>
+                  </pic:blipFill>
+                  <pic:spPr>
+                    <a:xfrm>
+                      <a:off x="0" y="0"/>
+                      <a:ext cx="6120130" cy="1701165"/>
+                    </a:xfrm>
+                    <a:prstGeom prst="rect">
+                      <a:avLst/>
+                    </a:prstGeom>
+                  </pic:spPr>
+                </pic:pic>
+              </a:graphicData>
+            </a:graphic>
+          </wp:inline>
+        </w:drawing>
+      </w:r>
+    </w:p>
+    <w:p>
+      <w:pPr>
+        <w:rPr>
+          <w:lang w:val="en-US"/>
+        </w:rPr>
+      </w:pPr>
+      <w:r>
+        <w:rPr>
+          <w:noProof/>
+        </w:rPr>
+        <w:drawing>
+          <wp:inline distT="0" distB="0" distL="0" distR="0" wp14:anchorId="20EB1680" wp14:editId="5F31A534">
+            <wp:extent cx="6120130" cy="1162050"/>
+            <wp:effectExtent l="0" t="0" r="0" b="0"/>
+            <wp:docPr id="17" name="Billede 17"/>
+            <wp:cNvGraphicFramePr>
+              <a:graphicFrameLocks xmlns:a="http://schemas.openxmlformats.org/drawingml/2006/main" noChangeAspect="1"/>
+            </wp:cNvGraphicFramePr>
+            <a:graphic xmlns:a="http://schemas.openxmlformats.org/drawingml/2006/main">
+              <a:graphicData uri="http://schemas.openxmlformats.org/drawingml/2006/picture">
+                <pic:pic xmlns:pic="http://schemas.openxmlformats.org/drawingml/2006/picture">
+                  <pic:nvPicPr>
+                    <pic:cNvPr id="1" name=""/>
+                    <pic:cNvPicPr/>
+                  </pic:nvPicPr>
+                  <pic:blipFill>
+                    <a:blip r:embed="rId20"/>
+                    <a:stretch>
+                      <a:fillRect/>
+                    </a:stretch>
+                  </pic:blipFill>
+                  <pic:spPr>
+                    <a:xfrm>
+                      <a:off x="0" y="0"/>
+                      <a:ext cx="6120130" cy="1162050"/>
+                    </a:xfrm>
+                    <a:prstGeom prst="rect">
+                      <a:avLst/>
+                    </a:prstGeom>
+                  </pic:spPr>
+                </pic:pic>
+              </a:graphicData>
+            </a:graphic>
+          </wp:inline>
+        </w:drawing>
+      </w:r>
+    </w:p>
+    <w:p>
+      <w:pPr>
+        <w:pStyle w:val="Overskrift2"/>
+        <w:rPr>
+          <w:lang w:val="en-US"/>
+        </w:rPr>
+      </w:pPr>
+      <w:proofErr w:type="spellStart"/>
+      <w:r>
+        <w:rPr>
+          <w:lang w:val="en-US"/>
+        </w:rPr>
+        <w:lastRenderedPageBreak/>
+        <w:t>Qb</w:t>
+      </w:r>
+      <w:proofErr w:type="spellEnd"/>
+      <w:r>
+        <w:rPr>
+          <w:lang w:val="en-US"/>
+        </w:rPr>
+        <w:t xml:space="preserve"> part II: </w:t>
+      </w:r>
+    </w:p>
+    <w:p>
+      <w:pPr>
+        <w:rPr>
+          <w:lang w:val="en-US"/>
+        </w:rPr>
+      </w:pPr>
+      <w:r>
+        <w:rPr>
+          <w:noProof/>
+        </w:rPr>
+        <w:drawing>
+          <wp:inline distT="0" distB="0" distL="0" distR="0" wp14:anchorId="4827C6A1" wp14:editId="40D4D5E3">
+            <wp:extent cx="5350329" cy="3542830"/>
+            <wp:effectExtent l="0" t="0" r="3175" b="635"/>
+            <wp:docPr id="18" name="Billede 18"/>
+            <wp:cNvGraphicFramePr>
+              <a:graphicFrameLocks xmlns:a="http://schemas.openxmlformats.org/drawingml/2006/main" noChangeAspect="1"/>
+            </wp:cNvGraphicFramePr>
+            <a:graphic xmlns:a="http://schemas.openxmlformats.org/drawingml/2006/main">
+              <a:graphicData uri="http://schemas.openxmlformats.org/drawingml/2006/picture">
+                <pic:pic xmlns:pic="http://schemas.openxmlformats.org/drawingml/2006/picture">
+                  <pic:nvPicPr>
+                    <pic:cNvPr id="1" name=""/>
+                    <pic:cNvPicPr/>
+                  </pic:nvPicPr>
+                  <pic:blipFill>
+                    <a:blip r:embed="rId21"/>
+                    <a:stretch>
+                      <a:fillRect/>
+                    </a:stretch>
+                  </pic:blipFill>
+                  <pic:spPr>
+                    <a:xfrm>
+                      <a:off x="0" y="0"/>
+                      <a:ext cx="5359702" cy="3549036"/>
+                    </a:xfrm>
+                    <a:prstGeom prst="rect">
+                      <a:avLst/>
+                    </a:prstGeom>
+                  </pic:spPr>
+                </pic:pic>
+              </a:graphicData>
+            </a:graphic>
+          </wp:inline>
+        </w:drawing>
+      </w:r>
+    </w:p>
+    <w:p>
+      <w:pPr>
+        <w:rPr>
+          <w:lang w:val="en-US"/>
+        </w:rPr>
+      </w:pPr>
+      <w:r>
+        <w:rPr>
+          <w:noProof/>
+        </w:rPr>
+        <w:drawing>
+          <wp:inline distT="0" distB="0" distL="0" distR="0" wp14:anchorId="0EEB1E1B" wp14:editId="1E01E92A">
+            <wp:extent cx="6613706" cy="761694"/>
+            <wp:effectExtent l="0" t="0" r="0" b="635"/>
+            <wp:docPr id="19" name="Billede 19"/>
+            <wp:cNvGraphicFramePr>
+              <a:graphicFrameLocks xmlns:a="http://schemas.openxmlformats.org/drawingml/2006/main" noChangeAspect="1"/>
+            </wp:cNvGraphicFramePr>
+            <a:graphic xmlns:a="http://schemas.openxmlformats.org/drawingml/2006/main">
+              <a:graphicData uri="http://schemas.openxmlformats.org/drawingml/2006/picture">
+                <pic:pic xmlns:pic="http://schemas.openxmlformats.org/drawingml/2006/picture">
+                  <pic:nvPicPr>
+                    <pic:cNvPr id="1" name=""/>
+                    <pic:cNvPicPr/>
+                  </pic:nvPicPr>
+                  <pic:blipFill>
+                    <a:blip r:embed="rId22"/>
+                    <a:stretch>
+                      <a:fillRect/>
+                    </a:stretch>
+                  </pic:blipFill>
+                  <pic:spPr>
+                    <a:xfrm>
+                      <a:off x="0" y="0"/>
+                      <a:ext cx="6754412" cy="777899"/>
+                    </a:xfrm>
+                    <a:prstGeom prst="rect">
+                      <a:avLst/>
+                    </a:prstGeom>
+                  </pic:spPr>
+                </pic:pic>
+              </a:graphicData>
+            </a:graphic>
+          </wp:inline>
+        </w:drawing>
+      </w:r>
+    </w:p>
+    <w:p>
+      <w:pPr>
+        <w:pStyle w:val="Overskrift1"/>
+        <w:rPr>
+          <w:lang w:val="en-US"/>
+        </w:rPr>
+      </w:pPr>
+      <w:r>
+        <w:rPr>
+          <w:lang w:val="en-US"/>
+        </w:rPr>
+        <w:t>Naïve Bayes</w:t>
+      </w:r>
+    </w:p>
+    <w:p>
+      <w:pPr>
+        <w:rPr>
+          <w:lang w:val="en-US"/>
+        </w:rPr>
+      </w:pPr>
+    </w:p>
+    <w:p>
+      <w:pPr>
+        <w:rPr>
+          <w:lang w:val="en-US"/>
+        </w:rPr>
+      </w:pPr>
+      <w:r>
+        <w:rPr>
+          <w:noProof/>
+        </w:rPr>
+        <w:drawing>
+          <wp:inline distT="0" distB="0" distL="0" distR="0" wp14:anchorId="7AAAD736" wp14:editId="0008D41D">
+            <wp:extent cx="6120130" cy="2202180"/>
+            <wp:effectExtent l="0" t="0" r="0" b="7620"/>
+            <wp:docPr id="20" name="Billede 20"/>
+            <wp:cNvGraphicFramePr>
+              <a:graphicFrameLocks xmlns:a="http://schemas.openxmlformats.org/drawingml/2006/main" noChangeAspect="1"/>
+            </wp:cNvGraphicFramePr>
+            <a:graphic xmlns:a="http://schemas.openxmlformats.org/drawingml/2006/main">
+              <a:graphicData uri="http://schemas.openxmlformats.org/drawingml/2006/picture">
+                <pic:pic xmlns:pic="http://schemas.openxmlformats.org/drawingml/2006/picture">
+                  <pic:nvPicPr>
+                    <pic:cNvPr id="1" name=""/>
+                    <pic:cNvPicPr/>
+                  </pic:nvPicPr>
+                  <pic:blipFill>
+                    <a:blip r:embed="rId23"/>
+                    <a:stretch>
+                      <a:fillRect/>
+                    </a:stretch>
+                  </pic:blipFill>
+                  <pic:spPr>
+                    <a:xfrm>
+                      <a:off x="0" y="0"/>
+                      <a:ext cx="6120130" cy="2202180"/>
+                    </a:xfrm>
+                    <a:prstGeom prst="rect">
+                      <a:avLst/>
+                    </a:prstGeom>
+                  </pic:spPr>
+                </pic:pic>
+              </a:graphicData>
+            </a:graphic>
+          </wp:inline>
+        </w:drawing>
+      </w:r>
+    </w:p>
+    <w:p>
+      <w:pPr>
+        <w:rPr>
+          <w:lang w:val="en-US"/>
+        </w:rPr>
+      </w:pPr>
+      <w:r>
+        <w:rPr>
+          <w:noProof/>
+        </w:rPr>
+        <w:lastRenderedPageBreak/>
+        <w:drawing>
+          <wp:inline distT="0" distB="0" distL="0" distR="0" wp14:anchorId="11128973" wp14:editId="7CF23F3A">
+            <wp:extent cx="6120130" cy="2589530"/>
+            <wp:effectExtent l="0" t="0" r="0" b="1270"/>
+            <wp:docPr id="21" name="Billede 21"/>
+            <wp:cNvGraphicFramePr>
+              <a:graphicFrameLocks xmlns:a="http://schemas.openxmlformats.org/drawingml/2006/main" noChangeAspect="1"/>
+            </wp:cNvGraphicFramePr>
+            <a:graphic xmlns:a="http://schemas.openxmlformats.org/drawingml/2006/main">
+              <a:graphicData uri="http://schemas.openxmlformats.org/drawingml/2006/picture">
+                <pic:pic xmlns:pic="http://schemas.openxmlformats.org/drawingml/2006/picture">
+                  <pic:nvPicPr>
+                    <pic:cNvPr id="1" name=""/>
+                    <pic:cNvPicPr/>
+                  </pic:nvPicPr>
+                  <pic:blipFill>
+                    <a:blip r:embed="rId24"/>
+                    <a:stretch>
+                      <a:fillRect/>
+                    </a:stretch>
+                  </pic:blipFill>
+                  <pic:spPr>
+                    <a:xfrm>
+                      <a:off x="0" y="0"/>
+                      <a:ext cx="6120130" cy="2589530"/>
+                    </a:xfrm>
+                    <a:prstGeom prst="rect">
+                      <a:avLst/>
+                    </a:prstGeom>
+                  </pic:spPr>
+                </pic:pic>
+              </a:graphicData>
+            </a:graphic>
+          </wp:inline>
+        </w:drawing>
+      </w:r>
+    </w:p>
+    <w:p>
+      <w:pPr>
+        <w:rPr>
+          <w:lang w:val="en-US"/>
+        </w:rPr>
+      </w:pPr>
+      <w:r>
+        <w:rPr>
+          <w:noProof/>
+        </w:rPr>
+        <w:drawing>
+          <wp:inline distT="0" distB="0" distL="0" distR="0" wp14:anchorId="7F771865" wp14:editId="39075906">
+            <wp:extent cx="6120130" cy="2341880"/>
+            <wp:effectExtent l="0" t="0" r="0" b="1270"/>
+            <wp:docPr id="22" name="Billede 22"/>
+            <wp:cNvGraphicFramePr>
+              <a:graphicFrameLocks xmlns:a="http://schemas.openxmlformats.org/drawingml/2006/main" noChangeAspect="1"/>
+            </wp:cNvGraphicFramePr>
+            <a:graphic xmlns:a="http://schemas.openxmlformats.org/drawingml/2006/main">
+              <a:graphicData uri="http://schemas.openxmlformats.org/drawingml/2006/picture">
+                <pic:pic xmlns:pic="http://schemas.openxmlformats.org/drawingml/2006/picture">
+                  <pic:nvPicPr>
+                    <pic:cNvPr id="1" name=""/>
+                    <pic:cNvPicPr/>
+                  </pic:nvPicPr>
+                  <pic:blipFill>
+                    <a:blip r:embed="rId25"/>
+                    <a:stretch>
+                      <a:fillRect/>
+                    </a:stretch>
+                  </pic:blipFill>
+                  <pic:spPr>
+                    <a:xfrm>
+                      <a:off x="0" y="0"/>
+                      <a:ext cx="6120130" cy="2341880"/>
+                    </a:xfrm>
+                    <a:prstGeom prst="rect">
+                      <a:avLst/>
+                    </a:prstGeom>
+                  </pic:spPr>
+                </pic:pic>
+              </a:graphicData>
+            </a:graphic>
+          </wp:inline>
+        </w:drawing>
+      </w:r>
+    </w:p>
+    <w:p>
+      <w:pPr>
+        <w:rPr>
+          <w:lang w:val="en-US"/>
+        </w:rPr>
+      </w:pPr>
+      <w:r>
+        <w:rPr>
+          <w:noProof/>
+        </w:rPr>
+        <w:drawing>
+          <wp:inline distT="0" distB="0" distL="0" distR="0" wp14:anchorId="4F3E3FE8" wp14:editId="496F062F">
+            <wp:extent cx="6120130" cy="1466215"/>
+            <wp:effectExtent l="0" t="0" r="0" b="635"/>
+            <wp:docPr id="23" name="Billede 23"/>
+            <wp:cNvGraphicFramePr>
+              <a:graphicFrameLocks xmlns:a="http://schemas.openxmlformats.org/drawingml/2006/main" noChangeAspect="1"/>
+            </wp:cNvGraphicFramePr>
+            <a:graphic xmlns:a="http://schemas.openxmlformats.org/drawingml/2006/main">
+              <a:graphicData uri="http://schemas.openxmlformats.org/drawingml/2006/picture">
+                <pic:pic xmlns:pic="http://schemas.openxmlformats.org/drawingml/2006/picture">
+                  <pic:nvPicPr>
+                    <pic:cNvPr id="1" name=""/>
+                    <pic:cNvPicPr/>
+                  </pic:nvPicPr>
+                  <pic:blipFill>
+                    <a:blip r:embed="rId26"/>
+                    <a:stretch>
+                      <a:fillRect/>
+                    </a:stretch>
+                  </pic:blipFill>
+                  <pic:spPr>
+                    <a:xfrm>
+                      <a:off x="0" y="0"/>
+                      <a:ext cx="6120130" cy="1466215"/>
+                    </a:xfrm>
+                    <a:prstGeom prst="rect">
+                      <a:avLst/>
+                    </a:prstGeom>
+                  </pic:spPr>
+                </pic:pic>
+              </a:graphicData>
+            </a:graphic>
+          </wp:inline>
+        </w:drawing>
+      </w:r>
+    </w:p>
+    <w:p>
+      <w:pPr>
+        <w:pStyle w:val="Overskrift1"/>
+        <w:rPr>
+          <w:lang w:val="en-US"/>
+        </w:rPr>
+      </w:pPr>
+      <w:proofErr w:type="spellStart"/>
+      <w:r>
+        <w:rPr>
+          <w:lang w:val="en-US"/>
+        </w:rPr>
+        <w:lastRenderedPageBreak/>
+        <w:t>Regulizers</w:t>
+      </w:r>
+      <w:proofErr w:type="spellEnd"/>
+    </w:p>
+    <w:p>
+      <w:pPr>
+        <w:pStyle w:val="Overskrift2"/>
+        <w:rPr>
+          <w:lang w:val="en-US"/>
+        </w:rPr>
+      </w:pPr>
+      <w:proofErr w:type="spellStart"/>
+      <w:r>
+        <w:rPr>
+          <w:lang w:val="en-US"/>
+        </w:rPr>
+        <w:t>Qa</w:t>
+      </w:r>
+      <w:proofErr w:type="spellEnd"/>
+      <w:r>
+        <w:rPr>
+          <w:lang w:val="en-US"/>
+        </w:rPr>
+        <w:t xml:space="preserve">: </w:t>
+      </w:r>
+    </w:p>
+    <w:p>
+      <w:pPr>
+        <w:rPr>
+          <w:lang w:val="en-US"/>
+        </w:rPr>
+      </w:pPr>
+      <w:r>
+        <w:rPr>
+          <w:noProof/>
+        </w:rPr>
+        <w:drawing>
+          <wp:inline distT="0" distB="0" distL="0" distR="0" wp14:anchorId="04273624" wp14:editId="2E4B1FFE">
+            <wp:extent cx="6120130" cy="1322070"/>
+            <wp:effectExtent l="0" t="0" r="0" b="0"/>
+            <wp:docPr id="24" name="Billede 24"/>
+            <wp:cNvGraphicFramePr>
+              <a:graphicFrameLocks xmlns:a="http://schemas.openxmlformats.org/drawingml/2006/main" noChangeAspect="1"/>
+            </wp:cNvGraphicFramePr>
+            <a:graphic xmlns:a="http://schemas.openxmlformats.org/drawingml/2006/main">
+              <a:graphicData uri="http://schemas.openxmlformats.org/drawingml/2006/picture">
+                <pic:pic xmlns:pic="http://schemas.openxmlformats.org/drawingml/2006/picture">
+                  <pic:nvPicPr>
+                    <pic:cNvPr id="1" name=""/>
+                    <pic:cNvPicPr/>
+                  </pic:nvPicPr>
+                  <pic:blipFill>
+                    <a:blip r:embed="rId27"/>
+                    <a:stretch>
+                      <a:fillRect/>
+                    </a:stretch>
+                  </pic:blipFill>
+                  <pic:spPr>
+                    <a:xfrm>
+                      <a:off x="0" y="0"/>
+                      <a:ext cx="6120130" cy="1322070"/>
+                    </a:xfrm>
+                    <a:prstGeom prst="rect">
+                      <a:avLst/>
+                    </a:prstGeom>
+                  </pic:spPr>
+                </pic:pic>
+              </a:graphicData>
+            </a:graphic>
+          </wp:inline>
+        </w:drawing>
+      </w:r>
+    </w:p>
+    <w:p>
+      <w:pPr>
+        <w:rPr>
+          <w:lang w:val="en-US"/>
+        </w:rPr>
+      </w:pPr>
+      <w:r>
+        <w:rPr>
+          <w:noProof/>
+        </w:rPr>
+        <w:drawing>
+          <wp:inline distT="0" distB="0" distL="0" distR="0" wp14:anchorId="0AC4CD9C" wp14:editId="39F28740">
+            <wp:extent cx="6120130" cy="2561590"/>
+            <wp:effectExtent l="0" t="0" r="0" b="0"/>
+            <wp:docPr id="25" name="Billede 25"/>
+            <wp:cNvGraphicFramePr>
+              <a:graphicFrameLocks xmlns:a="http://schemas.openxmlformats.org/drawingml/2006/main" noChangeAspect="1"/>
+            </wp:cNvGraphicFramePr>
+            <a:graphic xmlns:a="http://schemas.openxmlformats.org/drawingml/2006/main">
+              <a:graphicData uri="http://schemas.openxmlformats.org/drawingml/2006/picture">
+                <pic:pic xmlns:pic="http://schemas.openxmlformats.org/drawingml/2006/picture">
+                  <pic:nvPicPr>
+                    <pic:cNvPr id="1" name=""/>
+                    <pic:cNvPicPr/>
+                  </pic:nvPicPr>
+                  <pic:blipFill>
+                    <a:blip r:embed="rId28"/>
+                    <a:stretch>
+                      <a:fillRect/>
+                    </a:stretch>
+                  </pic:blipFill>
+                  <pic:spPr>
+                    <a:xfrm>
+                      <a:off x="0" y="0"/>
+                      <a:ext cx="6120130" cy="2561590"/>
+                    </a:xfrm>
+                    <a:prstGeom prst="rect">
+                      <a:avLst/>
+                    </a:prstGeom>
+                  </pic:spPr>
+                </pic:pic>
+              </a:graphicData>
+            </a:graphic>
+          </wp:inline>
+        </w:drawing>
+      </w:r>
+    </w:p>
+    <w:p>
+      <w:pPr>
+        <w:rPr>
+          <w:lang w:val="en-US"/>
+        </w:rPr>
+      </w:pPr>
+      <w:r>
+        <w:rPr>
+          <w:noProof/>
+        </w:rPr>
+        <w:drawing>
+          <wp:inline distT="0" distB="0" distL="0" distR="0" wp14:anchorId="0DACB32C" wp14:editId="09A844B8">
+            <wp:extent cx="6120130" cy="1228725"/>
+            <wp:effectExtent l="0" t="0" r="0" b="9525"/>
+            <wp:docPr id="27" name="Billede 27"/>
+            <wp:cNvGraphicFramePr>
+              <a:graphicFrameLocks xmlns:a="http://schemas.openxmlformats.org/drawingml/2006/main" noChangeAspect="1"/>
+            </wp:cNvGraphicFramePr>
+            <a:graphic xmlns:a="http://schemas.openxmlformats.org/drawingml/2006/main">
+              <a:graphicData uri="http://schemas.openxmlformats.org/drawingml/2006/picture">
+                <pic:pic xmlns:pic="http://schemas.openxmlformats.org/drawingml/2006/picture">
+                  <pic:nvPicPr>
+                    <pic:cNvPr id="1" name=""/>
+                    <pic:cNvPicPr/>
+                  </pic:nvPicPr>
+                  <pic:blipFill>
+                    <a:blip r:embed="rId29"/>
+                    <a:stretch>
+                      <a:fillRect/>
+                    </a:stretch>
+                  </pic:blipFill>
+                  <pic:spPr>
+                    <a:xfrm>
+                      <a:off x="0" y="0"/>
+                      <a:ext cx="6120130" cy="1228725"/>
+                    </a:xfrm>
+                    <a:prstGeom prst="rect">
+                      <a:avLst/>
+                    </a:prstGeom>
+                  </pic:spPr>
+                </pic:pic>
+              </a:graphicData>
+            </a:graphic>
+          </wp:inline>
+        </w:drawing>
+      </w:r>
+    </w:p>
+    <w:p>
+      <w:pPr>
+        <w:rPr>
+          <w:lang w:val="en-US"/>
+        </w:rPr>
+      </w:pPr>
+    </w:p>
+    <w:p>
+      <w:pPr>
+        <w:pStyle w:val="Overskrift2"/>
+        <w:rPr>
+          <w:lang w:val="en-US"/>
+        </w:rPr>
+      </w:pPr>
+      <w:proofErr w:type="spellStart"/>
+      <w:r>
+        <w:rPr>
+          <w:lang w:val="en-US"/>
+        </w:rPr>
+        <w:t>Qb</w:t>
+      </w:r>
+      <w:proofErr w:type="spellEnd"/>
+      <w:r>
+        <w:rPr>
+          <w:lang w:val="en-US"/>
+        </w:rPr>
+        <w:t>:</w:t>
+      </w:r>
+    </w:p>
+    <w:p>
+      <w:pPr>
+        <w:rPr>
+          <w:lang w:val="en-US"/>
+        </w:rPr>
+      </w:pPr>
+      <w:r>
+        <w:rPr>
+          <w:noProof/>
+        </w:rPr>
+        <w:drawing>
+          <wp:inline distT="0" distB="0" distL="0" distR="0" wp14:anchorId="401FF9A6" wp14:editId="29ADB5C3">
+            <wp:extent cx="6120130" cy="533400"/>
+            <wp:effectExtent l="0" t="0" r="0" b="0"/>
+            <wp:docPr id="28" name="Billede 28"/>
+            <wp:cNvGraphicFramePr>
+              <a:graphicFrameLocks xmlns:a="http://schemas.openxmlformats.org/drawingml/2006/main" noChangeAspect="1"/>
+            </wp:cNvGraphicFramePr>
+            <a:graphic xmlns:a="http://schemas.openxmlformats.org/drawingml/2006/main">
+              <a:graphicData uri="http://schemas.openxmlformats.org/drawingml/2006/picture">
+                <pic:pic xmlns:pic="http://schemas.openxmlformats.org/drawingml/2006/picture">
+                  <pic:nvPicPr>
+                    <pic:cNvPr id="1" name=""/>
+                    <pic:cNvPicPr/>
+                  </pic:nvPicPr>
+                  <pic:blipFill>
+                    <a:blip r:embed="rId30"/>
+                    <a:stretch>
+                      <a:fillRect/>
+                    </a:stretch>
+                  </pic:blipFill>
+                  <pic:spPr>
+                    <a:xfrm>
+                      <a:off x="0" y="0"/>
+                      <a:ext cx="6120130" cy="533400"/>
+                    </a:xfrm>
+                    <a:prstGeom prst="rect">
+                      <a:avLst/>
+                    </a:prstGeom>
+                  </pic:spPr>
+                </pic:pic>
+              </a:graphicData>
+            </a:graphic>
+          </wp:inline>
+        </w:drawing>
+      </w:r>
+    </w:p>
+    <w:p>
+      <w:pPr>
+        <w:rPr>
+          <w:lang w:val="en-US"/>
+        </w:rPr>
+      </w:pPr>
+      <w:r>
+        <w:rPr>
+          <w:noProof/>
+        </w:rPr>
+        <w:lastRenderedPageBreak/>
+        <w:drawing>
+          <wp:inline distT="0" distB="0" distL="0" distR="0" wp14:anchorId="0709F2EC" wp14:editId="064B2A50">
+            <wp:extent cx="5574030" cy="8531860"/>
+            <wp:effectExtent l="0" t="0" r="7620" b="2540"/>
+            <wp:docPr id="29" name="Billede 29"/>
+            <wp:cNvGraphicFramePr>
+              <a:graphicFrameLocks xmlns:a="http://schemas.openxmlformats.org/drawingml/2006/main" noChangeAspect="1"/>
+            </wp:cNvGraphicFramePr>
+            <a:graphic xmlns:a="http://schemas.openxmlformats.org/drawingml/2006/main">
+              <a:graphicData uri="http://schemas.openxmlformats.org/drawingml/2006/picture">
+                <pic:pic xmlns:pic="http://schemas.openxmlformats.org/drawingml/2006/picture">
+                  <pic:nvPicPr>
+                    <pic:cNvPr id="1" name=""/>
+                    <pic:cNvPicPr/>
+                  </pic:nvPicPr>
+                  <pic:blipFill>
+                    <a:blip r:embed="rId31"/>
+                    <a:stretch>
+                      <a:fillRect/>
+                    </a:stretch>
+                  </pic:blipFill>
+                  <pic:spPr>
+                    <a:xfrm>
+                      <a:off x="0" y="0"/>
+                      <a:ext cx="5574030" cy="8531860"/>
+                    </a:xfrm>
+                    <a:prstGeom prst="rect">
+                      <a:avLst/>
+                    </a:prstGeom>
+                  </pic:spPr>
+                </pic:pic>
+              </a:graphicData>
+            </a:graphic>
+          </wp:inline>
+        </w:drawing>
+      </w:r>
+    </w:p>
+    <w:p>
+      <w:pPr>
+        <w:rPr>
+          <w:lang w:val="en-US"/>
+        </w:rPr>
+      </w:pPr>
+      <w:r>
+        <w:rPr>
+          <w:noProof/>
+        </w:rPr>
+        <w:lastRenderedPageBreak/>
+        <w:drawing>
+          <wp:inline distT="0" distB="0" distL="0" distR="0" wp14:anchorId="2C1836C5" wp14:editId="6BE59F25">
+            <wp:extent cx="6120130" cy="796290"/>
+            <wp:effectExtent l="0" t="0" r="0" b="3810"/>
+            <wp:docPr id="30" name="Billede 30"/>
+            <wp:cNvGraphicFramePr>
+              <a:graphicFrameLocks xmlns:a="http://schemas.openxmlformats.org/drawingml/2006/main" noChangeAspect="1"/>
+            </wp:cNvGraphicFramePr>
+            <a:graphic xmlns:a="http://schemas.openxmlformats.org/drawingml/2006/main">
+              <a:graphicData uri="http://schemas.openxmlformats.org/drawingml/2006/picture">
+                <pic:pic xmlns:pic="http://schemas.openxmlformats.org/drawingml/2006/picture">
+                  <pic:nvPicPr>
+                    <pic:cNvPr id="1" name=""/>
+                    <pic:cNvPicPr/>
+                  </pic:nvPicPr>
+                  <pic:blipFill>
+                    <a:blip r:embed="rId32"/>
+                    <a:stretch>
+                      <a:fillRect/>
+                    </a:stretch>
+                  </pic:blipFill>
+                  <pic:spPr>
+                    <a:xfrm>
+                      <a:off x="0" y="0"/>
+                      <a:ext cx="6120130" cy="796290"/>
+                    </a:xfrm>
+                    <a:prstGeom prst="rect">
+                      <a:avLst/>
+                    </a:prstGeom>
+                  </pic:spPr>
+                </pic:pic>
+              </a:graphicData>
+            </a:graphic>
+          </wp:inline>
+        </w:drawing>
+      </w:r>
+    </w:p>
+    <w:p>
+      <w:pPr>
+        <w:pStyle w:val="Overskrift2"/>
+        <w:rPr>
+          <w:lang w:val="en-US"/>
+        </w:rPr>
+      </w:pPr>
+      <w:r>
+        <w:rPr>
+          <w:lang w:val="en-US"/>
+        </w:rPr>
+        <w:t>Qc:</w:t>
+      </w:r>
+    </w:p>
+    <w:p>
+      <w:pPr>
+        <w:rPr>
+          <w:lang w:val="en-US"/>
+        </w:rPr>
+      </w:pPr>
+      <w:r>
+        <w:rPr>
+          <w:noProof/>
+        </w:rPr>
+        <w:drawing>
+          <wp:inline distT="0" distB="0" distL="0" distR="0" wp14:anchorId="292C8D78" wp14:editId="4EA198A2">
+            <wp:extent cx="6120130" cy="956945"/>
+            <wp:effectExtent l="0" t="0" r="0" b="0"/>
+            <wp:docPr id="31" name="Billede 31"/>
+            <wp:cNvGraphicFramePr>
+              <a:graphicFrameLocks xmlns:a="http://schemas.openxmlformats.org/drawingml/2006/main" noChangeAspect="1"/>
+            </wp:cNvGraphicFramePr>
+            <a:graphic xmlns:a="http://schemas.openxmlformats.org/drawingml/2006/main">
+              <a:graphicData uri="http://schemas.openxmlformats.org/drawingml/2006/picture">
+                <pic:pic xmlns:pic="http://schemas.openxmlformats.org/drawingml/2006/picture">
+                  <pic:nvPicPr>
+                    <pic:cNvPr id="1" name=""/>
+                    <pic:cNvPicPr/>
+                  </pic:nvPicPr>
+                  <pic:blipFill>
+                    <a:blip r:embed="rId33"/>
+                    <a:stretch>
+                      <a:fillRect/>
+                    </a:stretch>
+                  </pic:blipFill>
+                  <pic:spPr>
+                    <a:xfrm>
+                      <a:off x="0" y="0"/>
+                      <a:ext cx="6120130" cy="956945"/>
+                    </a:xfrm>
+                    <a:prstGeom prst="rect">
+                      <a:avLst/>
+                    </a:prstGeom>
+                  </pic:spPr>
+                </pic:pic>
+              </a:graphicData>
+            </a:graphic>
+          </wp:inline>
+        </w:drawing>
+      </w:r>
+    </w:p>
+    <w:p>
+      <w:pPr>
+        <w:pStyle w:val="Overskrift2"/>
+        <w:rPr>
+          <w:lang w:val="en-US"/>
+        </w:rPr>
+      </w:pPr>
+      <w:proofErr w:type="spellStart"/>
+      <w:r>
+        <w:rPr>
+          <w:lang w:val="en-US"/>
+        </w:rPr>
+        <w:t>Qd</w:t>
+      </w:r>
+      <w:proofErr w:type="spellEnd"/>
+      <w:r>
+        <w:rPr>
+          <w:lang w:val="en-US"/>
+        </w:rPr>
+        <w:t>:</w:t>
+      </w:r>
+    </w:p>
+    <w:p>
+      <w:pPr>
+        <w:rPr>
+          <w:lang w:val="en-US"/>
+        </w:rPr>
+      </w:pPr>
+      <w:r>
+        <w:rPr>
+          <w:noProof/>
+        </w:rPr>
+        <w:drawing>
+          <wp:inline distT="0" distB="0" distL="0" distR="0" wp14:anchorId="4F5DF6AD" wp14:editId="6FE778EB">
+            <wp:extent cx="6120130" cy="2714625"/>
+            <wp:effectExtent l="0" t="0" r="0" b="9525"/>
+            <wp:docPr id="33" name="Billede 33"/>
+            <wp:cNvGraphicFramePr>
+              <a:graphicFrameLocks xmlns:a="http://schemas.openxmlformats.org/drawingml/2006/main" noChangeAspect="1"/>
+            </wp:cNvGraphicFramePr>
+            <a:graphic xmlns:a="http://schemas.openxmlformats.org/drawingml/2006/main">
+              <a:graphicData uri="http://schemas.openxmlformats.org/drawingml/2006/picture">
+                <pic:pic xmlns:pic="http://schemas.openxmlformats.org/drawingml/2006/picture">
+                  <pic:nvPicPr>
+                    <pic:cNvPr id="1" name=""/>
+                    <pic:cNvPicPr/>
+                  </pic:nvPicPr>
+                  <pic:blipFill>
+                    <a:blip r:embed="rId34"/>
+                    <a:stretch>
+                      <a:fillRect/>
+                    </a:stretch>
+                  </pic:blipFill>
+                  <pic:spPr>
+                    <a:xfrm>
+                      <a:off x="0" y="0"/>
+                      <a:ext cx="6120130" cy="2714625"/>
+                    </a:xfrm>
+                    <a:prstGeom prst="rect">
+                      <a:avLst/>
+                    </a:prstGeom>
+                  </pic:spPr>
+                </pic:pic>
+              </a:graphicData>
+            </a:graphic>
+          </wp:inline>
+        </w:drawing>
+      </w:r>
+    </w:p>
+    <w:p>
+      <w:pPr>
+        <w:pStyle w:val="Overskrift1"/>
+        <w:rPr>
+          <w:lang w:val="en-US"/>
+        </w:rPr>
+      </w:pPr>
+      <w:proofErr w:type="spellStart"/>
+      <w:r>
+        <w:rPr>
+          <w:lang w:val="en-US"/>
+        </w:rPr>
+        <w:t>Gridsearch</w:t>
+      </w:r>
+      <w:proofErr w:type="spellEnd"/>
+    </w:p>
+    <w:p/>
+    <w:p>
       <w:bookmarkStart w:id="0" w:name="_GoBack"/>
       <w:bookmarkEnd w:id="0"/>
     </w:p>
+    <w:p/>
+    <w:p>
+      <w:pPr>
+        <w:pStyle w:val="Overskrift1"/>
+      </w:pPr>
+      <w:r>
+        <w:t xml:space="preserve">Speed up by </w:t>
+      </w:r>
+      <w:proofErr w:type="spellStart"/>
+      <w:r>
+        <w:t>compression</w:t>
+      </w:r>
+      <w:proofErr w:type="spellEnd"/>
+    </w:p>
+    <w:p>
+      <w:r>
+        <w:rPr>
+          <w:noProof/>
+        </w:rPr>
+        <w:drawing>
+          <wp:inline distT="0" distB="0" distL="0" distR="0" wp14:anchorId="43B4A693" wp14:editId="5FC7EF55">
+            <wp:extent cx="6120130" cy="1499870"/>
+            <wp:effectExtent l="0" t="0" r="0" b="5080"/>
+            <wp:docPr id="34" name="Billede 34"/>
+            <wp:cNvGraphicFramePr>
+              <a:graphicFrameLocks xmlns:a="http://schemas.openxmlformats.org/drawingml/2006/main" noChangeAspect="1"/>
+            </wp:cNvGraphicFramePr>
+            <a:graphic xmlns:a="http://schemas.openxmlformats.org/drawingml/2006/main">
+              <a:graphicData uri="http://schemas.openxmlformats.org/drawingml/2006/picture">
+                <pic:pic xmlns:pic="http://schemas.openxmlformats.org/drawingml/2006/picture">
+                  <pic:nvPicPr>
+                    <pic:cNvPr id="1" name=""/>
+                    <pic:cNvPicPr/>
+                  </pic:nvPicPr>
+                  <pic:blipFill>
+                    <a:blip r:embed="rId35"/>
+                    <a:stretch>
+                      <a:fillRect/>
+                    </a:stretch>
+                  </pic:blipFill>
+                  <pic:spPr>
+                    <a:xfrm>
+                      <a:off x="0" y="0"/>
+                      <a:ext cx="6120130" cy="1499870"/>
+                    </a:xfrm>
+                    <a:prstGeom prst="rect">
+                      <a:avLst/>
+                    </a:prstGeom>
+                  </pic:spPr>
+                </pic:pic>
+              </a:graphicData>
+            </a:graphic>
+          </wp:inline>
+        </w:drawing>
+      </w:r>
+    </w:p>
+    <w:p>
+      <w:r>
+        <w:rPr>
+          <w:noProof/>
+        </w:rPr>
+        <w:lastRenderedPageBreak/>
+        <w:drawing>
+          <wp:inline distT="0" distB="0" distL="0" distR="0" wp14:anchorId="59E7A7A5" wp14:editId="0D07A89D">
+            <wp:extent cx="6120130" cy="860425"/>
+            <wp:effectExtent l="0" t="0" r="0" b="0"/>
+            <wp:docPr id="36" name="Billede 36"/>
+            <wp:cNvGraphicFramePr>
+              <a:graphicFrameLocks xmlns:a="http://schemas.openxmlformats.org/drawingml/2006/main" noChangeAspect="1"/>
+            </wp:cNvGraphicFramePr>
+            <a:graphic xmlns:a="http://schemas.openxmlformats.org/drawingml/2006/main">
+              <a:graphicData uri="http://schemas.openxmlformats.org/drawingml/2006/picture">
+                <pic:pic xmlns:pic="http://schemas.openxmlformats.org/drawingml/2006/picture">
+                  <pic:nvPicPr>
+                    <pic:cNvPr id="1" name=""/>
+                    <pic:cNvPicPr/>
+                  </pic:nvPicPr>
+                  <pic:blipFill>
+                    <a:blip r:embed="rId36"/>
+                    <a:stretch>
+                      <a:fillRect/>
+                    </a:stretch>
+                  </pic:blipFill>
+                  <pic:spPr>
+                    <a:xfrm>
+                      <a:off x="0" y="0"/>
+                      <a:ext cx="6120130" cy="860425"/>
+                    </a:xfrm>
+                    <a:prstGeom prst="rect">
+                      <a:avLst/>
+                    </a:prstGeom>
+                  </pic:spPr>
+                </pic:pic>
+              </a:graphicData>
+            </a:graphic>
+          </wp:inline>
+        </w:drawing>
+      </w:r>
+    </w:p>
+    <w:p/>
+    <w:p>
+      <w:pPr>
+        <w:pStyle w:val="Overskrift1"/>
+      </w:pPr>
+      <w:proofErr w:type="spellStart"/>
+      <w:r>
+        <w:t>Noise</w:t>
+      </w:r>
+      <w:proofErr w:type="spellEnd"/>
+      <w:r>
+        <w:t xml:space="preserve"> </w:t>
+      </w:r>
+      <w:proofErr w:type="spellStart"/>
+      <w:r>
+        <w:t>reduction</w:t>
+      </w:r>
+      <w:proofErr w:type="spellEnd"/>
+    </w:p>
+    <w:p>
+      <w:r>
+        <w:rPr>
+          <w:noProof/>
+        </w:rPr>
+        <w:drawing>
+          <wp:inline distT="0" distB="0" distL="0" distR="0" wp14:anchorId="43024D05" wp14:editId="30DB3F01">
+            <wp:extent cx="6120130" cy="949960"/>
+            <wp:effectExtent l="0" t="0" r="0" b="2540"/>
+            <wp:docPr id="37" name="Billede 37"/>
+            <wp:cNvGraphicFramePr>
+              <a:graphicFrameLocks xmlns:a="http://schemas.openxmlformats.org/drawingml/2006/main" noChangeAspect="1"/>
+            </wp:cNvGraphicFramePr>
+            <a:graphic xmlns:a="http://schemas.openxmlformats.org/drawingml/2006/main">
+              <a:graphicData uri="http://schemas.openxmlformats.org/drawingml/2006/picture">
+                <pic:pic xmlns:pic="http://schemas.openxmlformats.org/drawingml/2006/picture">
+                  <pic:nvPicPr>
+                    <pic:cNvPr id="1" name=""/>
+                    <pic:cNvPicPr/>
+                  </pic:nvPicPr>
+                  <pic:blipFill>
+                    <a:blip r:embed="rId37"/>
+                    <a:stretch>
+                      <a:fillRect/>
+                    </a:stretch>
+                  </pic:blipFill>
+                  <pic:spPr>
+                    <a:xfrm>
+                      <a:off x="0" y="0"/>
+                      <a:ext cx="6120130" cy="949960"/>
+                    </a:xfrm>
+                    <a:prstGeom prst="rect">
+                      <a:avLst/>
+                    </a:prstGeom>
+                  </pic:spPr>
+                </pic:pic>
+              </a:graphicData>
+            </a:graphic>
+          </wp:inline>
+        </w:drawing>
+      </w:r>
+    </w:p>
+    <w:p>
+      <w:r>
+        <w:rPr>
+          <w:noProof/>
+        </w:rPr>
+        <w:drawing>
+          <wp:inline distT="0" distB="0" distL="0" distR="0" wp14:anchorId="6FA8DA28" wp14:editId="542058C4">
+            <wp:extent cx="6120130" cy="3508375"/>
+            <wp:effectExtent l="0" t="0" r="0" b="0"/>
+            <wp:docPr id="38" name="Billede 38"/>
+            <wp:cNvGraphicFramePr>
+              <a:graphicFrameLocks xmlns:a="http://schemas.openxmlformats.org/drawingml/2006/main" noChangeAspect="1"/>
+            </wp:cNvGraphicFramePr>
+            <a:graphic xmlns:a="http://schemas.openxmlformats.org/drawingml/2006/main">
+              <a:graphicData uri="http://schemas.openxmlformats.org/drawingml/2006/picture">
+                <pic:pic xmlns:pic="http://schemas.openxmlformats.org/drawingml/2006/picture">
+                  <pic:nvPicPr>
+                    <pic:cNvPr id="1" name=""/>
+                    <pic:cNvPicPr/>
+                  </pic:nvPicPr>
+                  <pic:blipFill>
+                    <a:blip r:embed="rId38"/>
+                    <a:stretch>
+                      <a:fillRect/>
+                    </a:stretch>
+                  </pic:blipFill>
+                  <pic:spPr>
+                    <a:xfrm>
+                      <a:off x="0" y="0"/>
+                      <a:ext cx="6120130" cy="3508375"/>
+                    </a:xfrm>
+                    <a:prstGeom prst="rect">
+                      <a:avLst/>
+                    </a:prstGeom>
+                  </pic:spPr>
+                </pic:pic>
+              </a:graphicData>
+            </a:graphic>
+          </wp:inline>
+        </w:drawing>
+      </w:r>
+    </w:p>
+    <w:p>
+      <w:r>
+        <w:rPr>
+          <w:noProof/>
+        </w:rPr>
+        <w:drawing>
+          <wp:inline distT="0" distB="0" distL="0" distR="0" wp14:anchorId="62060164" wp14:editId="51D4E3BC">
+            <wp:extent cx="6120130" cy="1630045"/>
+            <wp:effectExtent l="0" t="0" r="0" b="8255"/>
+            <wp:docPr id="39" name="Billede 39"/>
+            <wp:cNvGraphicFramePr>
+              <a:graphicFrameLocks xmlns:a="http://schemas.openxmlformats.org/drawingml/2006/main" noChangeAspect="1"/>
+            </wp:cNvGraphicFramePr>
+            <a:graphic xmlns:a="http://schemas.openxmlformats.org/drawingml/2006/main">
+              <a:graphicData uri="http://schemas.openxmlformats.org/drawingml/2006/picture">
+                <pic:pic xmlns:pic="http://schemas.openxmlformats.org/drawingml/2006/picture">
+                  <pic:nvPicPr>
+                    <pic:cNvPr id="1" name=""/>
+                    <pic:cNvPicPr/>
+                  </pic:nvPicPr>
+                  <pic:blipFill>
+                    <a:blip r:embed="rId39"/>
+                    <a:stretch>
+                      <a:fillRect/>
+                    </a:stretch>
+                  </pic:blipFill>
+                  <pic:spPr>
+                    <a:xfrm>
+                      <a:off x="0" y="0"/>
+                      <a:ext cx="6120130" cy="1630045"/>
+                    </a:xfrm>
+                    <a:prstGeom prst="rect">
+                      <a:avLst/>
+                    </a:prstGeom>
+                  </pic:spPr>
+                </pic:pic>
+              </a:graphicData>
+            </a:graphic>
+          </wp:inline>
+        </w:drawing>
+      </w:r>
+    </w:p>
+    <w:p>
+      <w:pPr>
+        <w:pStyle w:val="Overskrift1"/>
+      </w:pPr>
+      <w:r>
+        <w:lastRenderedPageBreak/>
+        <w:t>PCA -&gt; t-SNE features</w:t>
+      </w:r>
+    </w:p>
+    <w:p>
+      <w:r>
+        <w:rPr>
+          <w:noProof/>
+        </w:rPr>
+        <w:drawing>
+          <wp:inline distT="0" distB="0" distL="0" distR="0" wp14:anchorId="56FAC557" wp14:editId="231E54D0">
+            <wp:extent cx="6120130" cy="1209675"/>
+            <wp:effectExtent l="0" t="0" r="0" b="9525"/>
+            <wp:docPr id="40" name="Billede 40"/>
+            <wp:cNvGraphicFramePr>
+              <a:graphicFrameLocks xmlns:a="http://schemas.openxmlformats.org/drawingml/2006/main" noChangeAspect="1"/>
+            </wp:cNvGraphicFramePr>
+            <a:graphic xmlns:a="http://schemas.openxmlformats.org/drawingml/2006/main">
+              <a:graphicData uri="http://schemas.openxmlformats.org/drawingml/2006/picture">
+                <pic:pic xmlns:pic="http://schemas.openxmlformats.org/drawingml/2006/picture">
+                  <pic:nvPicPr>
+                    <pic:cNvPr id="1" name=""/>
+                    <pic:cNvPicPr/>
+                  </pic:nvPicPr>
+                  <pic:blipFill>
+                    <a:blip r:embed="rId40"/>
+                    <a:stretch>
+                      <a:fillRect/>
+                    </a:stretch>
+                  </pic:blipFill>
+                  <pic:spPr>
+                    <a:xfrm>
+                      <a:off x="0" y="0"/>
+                      <a:ext cx="6120130" cy="1209675"/>
+                    </a:xfrm>
+                    <a:prstGeom prst="rect">
+                      <a:avLst/>
+                    </a:prstGeom>
+                  </pic:spPr>
+                </pic:pic>
+              </a:graphicData>
+            </a:graphic>
+          </wp:inline>
+        </w:drawing>
+      </w:r>
+    </w:p>
+    <w:p>
+      <w:pPr>
+        <w:pStyle w:val="Overskrift1"/>
+      </w:pPr>
+      <w:r>
+        <w:t>Neurons</w:t>
+      </w:r>
+    </w:p>
+    <w:p>
+      <w:pPr>
+        <w:pStyle w:val="Overskrift2"/>
+      </w:pPr>
+      <w:proofErr w:type="spellStart"/>
+      <w:r>
+        <w:t>Qa</w:t>
+      </w:r>
+      <w:proofErr w:type="spellEnd"/>
+      <w:r>
+        <w:t>:</w:t>
+      </w:r>
+    </w:p>
+    <w:p>
+      <w:r>
+        <w:rPr>
+          <w:noProof/>
+        </w:rPr>
+        <w:drawing>
+          <wp:inline distT="0" distB="0" distL="0" distR="0" wp14:anchorId="07EA01CC" wp14:editId="4D57BF75">
+            <wp:extent cx="2845126" cy="326571"/>
+            <wp:effectExtent l="0" t="0" r="0" b="0"/>
+            <wp:docPr id="41" name="Billede 41"/>
+            <wp:cNvGraphicFramePr>
+              <a:graphicFrameLocks xmlns:a="http://schemas.openxmlformats.org/drawingml/2006/main" noChangeAspect="1"/>
+            </wp:cNvGraphicFramePr>
+            <a:graphic xmlns:a="http://schemas.openxmlformats.org/drawingml/2006/main">
+              <a:graphicData uri="http://schemas.openxmlformats.org/drawingml/2006/picture">
+                <pic:pic xmlns:pic="http://schemas.openxmlformats.org/drawingml/2006/picture">
+                  <pic:nvPicPr>
+                    <pic:cNvPr id="1" name=""/>
+                    <pic:cNvPicPr/>
+                  </pic:nvPicPr>
+                  <pic:blipFill>
+                    <a:blip r:embed="rId41"/>
+                    <a:stretch>
+                      <a:fillRect/>
+                    </a:stretch>
+                  </pic:blipFill>
+                  <pic:spPr>
+                    <a:xfrm>
+                      <a:off x="0" y="0"/>
+                      <a:ext cx="2923413" cy="335557"/>
+                    </a:xfrm>
+                    <a:prstGeom prst="rect">
+                      <a:avLst/>
+                    </a:prstGeom>
+                  </pic:spPr>
+                </pic:pic>
+              </a:graphicData>
+            </a:graphic>
+          </wp:inline>
+        </w:drawing>
+      </w:r>
+    </w:p>
+    <w:p>
+      <w:r>
+        <w:rPr>
+          <w:noProof/>
+        </w:rPr>
+        <w:drawing>
+          <wp:inline distT="0" distB="0" distL="0" distR="0" wp14:anchorId="278DE970" wp14:editId="1C34DE16">
+            <wp:extent cx="6120130" cy="314325"/>
+            <wp:effectExtent l="0" t="0" r="0" b="9525"/>
+            <wp:docPr id="42" name="Billede 42"/>
+            <wp:cNvGraphicFramePr>
+              <a:graphicFrameLocks xmlns:a="http://schemas.openxmlformats.org/drawingml/2006/main" noChangeAspect="1"/>
+            </wp:cNvGraphicFramePr>
+            <a:graphic xmlns:a="http://schemas.openxmlformats.org/drawingml/2006/main">
+              <a:graphicData uri="http://schemas.openxmlformats.org/drawingml/2006/picture">
+                <pic:pic xmlns:pic="http://schemas.openxmlformats.org/drawingml/2006/picture">
+                  <pic:nvPicPr>
+                    <pic:cNvPr id="1" name=""/>
+                    <pic:cNvPicPr/>
+                  </pic:nvPicPr>
+                  <pic:blipFill>
+                    <a:blip r:embed="rId42"/>
+                    <a:stretch>
+                      <a:fillRect/>
+                    </a:stretch>
+                  </pic:blipFill>
+                  <pic:spPr>
+                    <a:xfrm>
+                      <a:off x="0" y="0"/>
+                      <a:ext cx="6120130" cy="314325"/>
+                    </a:xfrm>
+                    <a:prstGeom prst="rect">
+                      <a:avLst/>
+                    </a:prstGeom>
+                  </pic:spPr>
+                </pic:pic>
+              </a:graphicData>
+            </a:graphic>
+          </wp:inline>
+        </w:drawing>
+      </w:r>
+    </w:p>
+    <w:p>
+      <w:r>
+        <w:rPr>
+          <w:noProof/>
+        </w:rPr>
+        <w:drawing>
+          <wp:inline distT="0" distB="0" distL="0" distR="0" wp14:anchorId="054A9274" wp14:editId="06B65E5F">
+            <wp:extent cx="6120130" cy="1221740"/>
+            <wp:effectExtent l="0" t="0" r="0" b="0"/>
+            <wp:docPr id="43" name="Billede 43"/>
+            <wp:cNvGraphicFramePr>
+              <a:graphicFrameLocks xmlns:a="http://schemas.openxmlformats.org/drawingml/2006/main" noChangeAspect="1"/>
+            </wp:cNvGraphicFramePr>
+            <a:graphic xmlns:a="http://schemas.openxmlformats.org/drawingml/2006/main">
+              <a:graphicData uri="http://schemas.openxmlformats.org/drawingml/2006/picture">
+                <pic:pic xmlns:pic="http://schemas.openxmlformats.org/drawingml/2006/picture">
+                  <pic:nvPicPr>
+                    <pic:cNvPr id="1" name=""/>
+                    <pic:cNvPicPr/>
+                  </pic:nvPicPr>
+                  <pic:blipFill>
+                    <a:blip r:embed="rId43"/>
+                    <a:stretch>
+                      <a:fillRect/>
+                    </a:stretch>
+                  </pic:blipFill>
+                  <pic:spPr>
+                    <a:xfrm>
+                      <a:off x="0" y="0"/>
+                      <a:ext cx="6120130" cy="1221740"/>
+                    </a:xfrm>
+                    <a:prstGeom prst="rect">
+                      <a:avLst/>
+                    </a:prstGeom>
+                  </pic:spPr>
+                </pic:pic>
+              </a:graphicData>
+            </a:graphic>
+          </wp:inline>
+        </w:drawing>
+      </w:r>
+    </w:p>
+    <w:p>
+      <w:pPr>
+        <w:pStyle w:val="Overskrift2"/>
+      </w:pPr>
+      <w:proofErr w:type="spellStart"/>
+      <w:r>
+        <w:t>Qb</w:t>
+      </w:r>
+      <w:proofErr w:type="spellEnd"/>
+      <w:r>
+        <w:t>:</w:t>
+      </w:r>
+    </w:p>
+    <w:p>
+      <w:r>
+        <w:rPr>
+          <w:noProof/>
+        </w:rPr>
+        <w:drawing>
+          <wp:inline distT="0" distB="0" distL="0" distR="0" wp14:anchorId="21543389" wp14:editId="3793B110">
+            <wp:extent cx="6120130" cy="513715"/>
+            <wp:effectExtent l="0" t="0" r="0" b="635"/>
+            <wp:docPr id="44" name="Billede 44"/>
+            <wp:cNvGraphicFramePr>
+              <a:graphicFrameLocks xmlns:a="http://schemas.openxmlformats.org/drawingml/2006/main" noChangeAspect="1"/>
+            </wp:cNvGraphicFramePr>
+            <a:graphic xmlns:a="http://schemas.openxmlformats.org/drawingml/2006/main">
+              <a:graphicData uri="http://schemas.openxmlformats.org/drawingml/2006/picture">
+                <pic:pic xmlns:pic="http://schemas.openxmlformats.org/drawingml/2006/picture">
+                  <pic:nvPicPr>
+                    <pic:cNvPr id="1" name=""/>
+                    <pic:cNvPicPr/>
+                  </pic:nvPicPr>
+                  <pic:blipFill>
+                    <a:blip r:embed="rId44"/>
+                    <a:stretch>
+                      <a:fillRect/>
+                    </a:stretch>
+                  </pic:blipFill>
+                  <pic:spPr>
+                    <a:xfrm>
+                      <a:off x="0" y="0"/>
+                      <a:ext cx="6120130" cy="513715"/>
+                    </a:xfrm>
+                    <a:prstGeom prst="rect">
+                      <a:avLst/>
+                    </a:prstGeom>
+                  </pic:spPr>
+                </pic:pic>
+              </a:graphicData>
+            </a:graphic>
+          </wp:inline>
+        </w:drawing>
+      </w:r>
+    </w:p>
+    <w:p>
+      <w:r>
+        <w:rPr>
+          <w:noProof/>
+        </w:rPr>
+        <w:drawing>
+          <wp:inline distT="0" distB="0" distL="0" distR="0" wp14:anchorId="14DE5EAC" wp14:editId="1757E865">
+            <wp:extent cx="6120130" cy="1395730"/>
+            <wp:effectExtent l="0" t="0" r="0" b="0"/>
+            <wp:docPr id="45" name="Billede 45"/>
+            <wp:cNvGraphicFramePr>
+              <a:graphicFrameLocks xmlns:a="http://schemas.openxmlformats.org/drawingml/2006/main" noChangeAspect="1"/>
+            </wp:cNvGraphicFramePr>
+            <a:graphic xmlns:a="http://schemas.openxmlformats.org/drawingml/2006/main">
+              <a:graphicData uri="http://schemas.openxmlformats.org/drawingml/2006/picture">
+                <pic:pic xmlns:pic="http://schemas.openxmlformats.org/drawingml/2006/picture">
+                  <pic:nvPicPr>
+                    <pic:cNvPr id="1" name=""/>
+                    <pic:cNvPicPr/>
+                  </pic:nvPicPr>
+                  <pic:blipFill>
+                    <a:blip r:embed="rId45"/>
+                    <a:stretch>
+                      <a:fillRect/>
+                    </a:stretch>
+                  </pic:blipFill>
+                  <pic:spPr>
+                    <a:xfrm>
+                      <a:off x="0" y="0"/>
+                      <a:ext cx="6120130" cy="1395730"/>
+                    </a:xfrm>
+                    <a:prstGeom prst="rect">
+                      <a:avLst/>
+                    </a:prstGeom>
+                  </pic:spPr>
+                </pic:pic>
+              </a:graphicData>
+            </a:graphic>
+          </wp:inline>
+        </w:drawing>
+      </w:r>
+    </w:p>
+    <w:p/>
+    <w:p>
+      <w:pPr>
+        <w:pStyle w:val="Overskrift1"/>
+      </w:pPr>
+      <w:proofErr w:type="spellStart"/>
+      <w:r>
+        <w:t>Perceptron</w:t>
+      </w:r>
+      <w:proofErr w:type="spellEnd"/>
+    </w:p>
+    <w:p>
+      <w:pPr>
+        <w:pStyle w:val="Overskrift2"/>
+      </w:pPr>
+      <w:proofErr w:type="spellStart"/>
+      <w:r>
+        <w:t>Qa</w:t>
+      </w:r>
+      <w:proofErr w:type="spellEnd"/>
+      <w:r>
+        <w:t>:</w:t>
+      </w:r>
+    </w:p>
+    <w:p>
+      <w:r>
+        <w:rPr>
+          <w:noProof/>
+        </w:rPr>
+        <w:drawing>
+          <wp:inline distT="0" distB="0" distL="0" distR="0" wp14:anchorId="2C5AAA6E" wp14:editId="414FDF28">
+            <wp:extent cx="6120130" cy="541020"/>
+            <wp:effectExtent l="0" t="0" r="0" b="0"/>
+            <wp:docPr id="46" name="Billede 46"/>
+            <wp:cNvGraphicFramePr>
+              <a:graphicFrameLocks xmlns:a="http://schemas.openxmlformats.org/drawingml/2006/main" noChangeAspect="1"/>
+            </wp:cNvGraphicFramePr>
+            <a:graphic xmlns:a="http://schemas.openxmlformats.org/drawingml/2006/main">
+              <a:graphicData uri="http://schemas.openxmlformats.org/drawingml/2006/picture">
+                <pic:pic xmlns:pic="http://schemas.openxmlformats.org/drawingml/2006/picture">
+                  <pic:nvPicPr>
+                    <pic:cNvPr id="1" name=""/>
+                    <pic:cNvPicPr/>
+                  </pic:nvPicPr>
+                  <pic:blipFill>
+                    <a:blip r:embed="rId46"/>
+                    <a:stretch>
+                      <a:fillRect/>
+                    </a:stretch>
+                  </pic:blipFill>
+                  <pic:spPr>
+                    <a:xfrm>
+                      <a:off x="0" y="0"/>
+                      <a:ext cx="6120130" cy="541020"/>
+                    </a:xfrm>
+                    <a:prstGeom prst="rect">
+                      <a:avLst/>
+                    </a:prstGeom>
+                  </pic:spPr>
+                </pic:pic>
+              </a:graphicData>
+            </a:graphic>
+          </wp:inline>
+        </w:drawing>
+      </w:r>
+    </w:p>
+    <w:p>
+      <w:r>
+        <w:rPr>
+          <w:noProof/>
+        </w:rPr>
+        <w:lastRenderedPageBreak/>
+        <w:drawing>
+          <wp:inline distT="0" distB="0" distL="0" distR="0" wp14:anchorId="29C3C366" wp14:editId="6149E237">
+            <wp:extent cx="6120130" cy="1045845"/>
+            <wp:effectExtent l="0" t="0" r="0" b="1905"/>
+            <wp:docPr id="47" name="Billede 47"/>
+            <wp:cNvGraphicFramePr>
+              <a:graphicFrameLocks xmlns:a="http://schemas.openxmlformats.org/drawingml/2006/main" noChangeAspect="1"/>
+            </wp:cNvGraphicFramePr>
+            <a:graphic xmlns:a="http://schemas.openxmlformats.org/drawingml/2006/main">
+              <a:graphicData uri="http://schemas.openxmlformats.org/drawingml/2006/picture">
+                <pic:pic xmlns:pic="http://schemas.openxmlformats.org/drawingml/2006/picture">
+                  <pic:nvPicPr>
+                    <pic:cNvPr id="1" name=""/>
+                    <pic:cNvPicPr/>
+                  </pic:nvPicPr>
+                  <pic:blipFill>
+                    <a:blip r:embed="rId47"/>
+                    <a:stretch>
+                      <a:fillRect/>
+                    </a:stretch>
+                  </pic:blipFill>
+                  <pic:spPr>
+                    <a:xfrm>
+                      <a:off x="0" y="0"/>
+                      <a:ext cx="6120130" cy="1045845"/>
+                    </a:xfrm>
+                    <a:prstGeom prst="rect">
+                      <a:avLst/>
+                    </a:prstGeom>
+                  </pic:spPr>
+                </pic:pic>
+              </a:graphicData>
+            </a:graphic>
+          </wp:inline>
+        </w:drawing>
+      </w:r>
+    </w:p>
+    <w:p>
+      <w:r>
+        <w:rPr>
+          <w:noProof/>
+        </w:rPr>
+        <w:drawing>
+          <wp:inline distT="0" distB="0" distL="0" distR="0" wp14:anchorId="7CB50947" wp14:editId="6D2E8FAB">
+            <wp:extent cx="6120130" cy="1115695"/>
+            <wp:effectExtent l="0" t="0" r="0" b="8255"/>
+            <wp:docPr id="48" name="Billede 48"/>
+            <wp:cNvGraphicFramePr>
+              <a:graphicFrameLocks xmlns:a="http://schemas.openxmlformats.org/drawingml/2006/main" noChangeAspect="1"/>
+            </wp:cNvGraphicFramePr>
+            <a:graphic xmlns:a="http://schemas.openxmlformats.org/drawingml/2006/main">
+              <a:graphicData uri="http://schemas.openxmlformats.org/drawingml/2006/picture">
+                <pic:pic xmlns:pic="http://schemas.openxmlformats.org/drawingml/2006/picture">
+                  <pic:nvPicPr>
+                    <pic:cNvPr id="1" name=""/>
+                    <pic:cNvPicPr/>
+                  </pic:nvPicPr>
+                  <pic:blipFill>
+                    <a:blip r:embed="rId48"/>
+                    <a:stretch>
+                      <a:fillRect/>
+                    </a:stretch>
+                  </pic:blipFill>
+                  <pic:spPr>
+                    <a:xfrm>
+                      <a:off x="0" y="0"/>
+                      <a:ext cx="6120130" cy="1115695"/>
+                    </a:xfrm>
+                    <a:prstGeom prst="rect">
+                      <a:avLst/>
+                    </a:prstGeom>
+                  </pic:spPr>
+                </pic:pic>
+              </a:graphicData>
+            </a:graphic>
+          </wp:inline>
+        </w:drawing>
+      </w:r>
+    </w:p>
+    <w:p>
+      <w:pPr>
+        <w:pStyle w:val="Overskrift2"/>
+      </w:pPr>
+      <w:proofErr w:type="spellStart"/>
+      <w:r>
+        <w:t>Qb</w:t>
+      </w:r>
+      <w:proofErr w:type="spellEnd"/>
+      <w:r>
+        <w:t>:</w:t>
+      </w:r>
+    </w:p>
+    <w:p>
+      <w:r>
+        <w:rPr>
+          <w:noProof/>
+        </w:rPr>
+        <w:drawing>
+          <wp:inline distT="0" distB="0" distL="0" distR="0" wp14:anchorId="7D3747A2" wp14:editId="0237E981">
+            <wp:extent cx="6120130" cy="311785"/>
+            <wp:effectExtent l="0" t="0" r="0" b="0"/>
+            <wp:docPr id="49" name="Billede 49"/>
+            <wp:cNvGraphicFramePr>
+              <a:graphicFrameLocks xmlns:a="http://schemas.openxmlformats.org/drawingml/2006/main" noChangeAspect="1"/>
+            </wp:cNvGraphicFramePr>
+            <a:graphic xmlns:a="http://schemas.openxmlformats.org/drawingml/2006/main">
+              <a:graphicData uri="http://schemas.openxmlformats.org/drawingml/2006/picture">
+                <pic:pic xmlns:pic="http://schemas.openxmlformats.org/drawingml/2006/picture">
+                  <pic:nvPicPr>
+                    <pic:cNvPr id="1" name=""/>
+                    <pic:cNvPicPr/>
+                  </pic:nvPicPr>
+                  <pic:blipFill>
+                    <a:blip r:embed="rId49"/>
+                    <a:stretch>
+                      <a:fillRect/>
+                    </a:stretch>
+                  </pic:blipFill>
+                  <pic:spPr>
+                    <a:xfrm>
+                      <a:off x="0" y="0"/>
+                      <a:ext cx="6120130" cy="311785"/>
+                    </a:xfrm>
+                    <a:prstGeom prst="rect">
+                      <a:avLst/>
+                    </a:prstGeom>
+                  </pic:spPr>
+                </pic:pic>
+              </a:graphicData>
+            </a:graphic>
+          </wp:inline>
+        </w:drawing>
+      </w:r>
+    </w:p>
+    <w:p>
+      <w:r>
+        <w:rPr>
+          <w:noProof/>
+        </w:rPr>
+        <w:drawing>
+          <wp:inline distT="0" distB="0" distL="0" distR="0" wp14:anchorId="7613C063" wp14:editId="3361B46A">
+            <wp:extent cx="6120130" cy="3977005"/>
+            <wp:effectExtent l="0" t="0" r="0" b="4445"/>
+            <wp:docPr id="50" name="Billede 50"/>
+            <wp:cNvGraphicFramePr>
+              <a:graphicFrameLocks xmlns:a="http://schemas.openxmlformats.org/drawingml/2006/main" noChangeAspect="1"/>
+            </wp:cNvGraphicFramePr>
+            <a:graphic xmlns:a="http://schemas.openxmlformats.org/drawingml/2006/main">
+              <a:graphicData uri="http://schemas.openxmlformats.org/drawingml/2006/picture">
+                <pic:pic xmlns:pic="http://schemas.openxmlformats.org/drawingml/2006/picture">
+                  <pic:nvPicPr>
+                    <pic:cNvPr id="1" name=""/>
+                    <pic:cNvPicPr/>
+                  </pic:nvPicPr>
+                  <pic:blipFill>
+                    <a:blip r:embed="rId50"/>
+                    <a:stretch>
+                      <a:fillRect/>
+                    </a:stretch>
+                  </pic:blipFill>
+                  <pic:spPr>
+                    <a:xfrm>
+                      <a:off x="0" y="0"/>
+                      <a:ext cx="6120130" cy="3977005"/>
+                    </a:xfrm>
+                    <a:prstGeom prst="rect">
+                      <a:avLst/>
+                    </a:prstGeom>
+                  </pic:spPr>
+                </pic:pic>
+              </a:graphicData>
+            </a:graphic>
+          </wp:inline>
+        </w:drawing>
+      </w:r>
+    </w:p>
+    <w:p>
+      <w:pPr>
+        <w:pStyle w:val="Overskrift2"/>
+      </w:pPr>
+      <w:proofErr w:type="spellStart"/>
+      <w:r>
+        <w:lastRenderedPageBreak/>
+        <w:t>Qc</w:t>
+      </w:r>
+      <w:proofErr w:type="spellEnd"/>
+      <w:r>
+        <w:t>:</w:t>
+      </w:r>
+    </w:p>
+    <w:p>
+      <w:r>
+        <w:rPr>
+          <w:noProof/>
+        </w:rPr>
+        <w:drawing>
+          <wp:inline distT="0" distB="0" distL="0" distR="0" wp14:anchorId="74A7AAFF" wp14:editId="207EE305">
+            <wp:extent cx="6120130" cy="1518285"/>
+            <wp:effectExtent l="0" t="0" r="0" b="5715"/>
+            <wp:docPr id="52" name="Billede 52"/>
+            <wp:cNvGraphicFramePr>
+              <a:graphicFrameLocks xmlns:a="http://schemas.openxmlformats.org/drawingml/2006/main" noChangeAspect="1"/>
+            </wp:cNvGraphicFramePr>
+            <a:graphic xmlns:a="http://schemas.openxmlformats.org/drawingml/2006/main">
+              <a:graphicData uri="http://schemas.openxmlformats.org/drawingml/2006/picture">
+                <pic:pic xmlns:pic="http://schemas.openxmlformats.org/drawingml/2006/picture">
+                  <pic:nvPicPr>
+                    <pic:cNvPr id="1" name=""/>
+                    <pic:cNvPicPr/>
+                  </pic:nvPicPr>
+                  <pic:blipFill>
+                    <a:blip r:embed="rId51"/>
+                    <a:stretch>
+                      <a:fillRect/>
+                    </a:stretch>
+                  </pic:blipFill>
+                  <pic:spPr>
+                    <a:xfrm>
+                      <a:off x="0" y="0"/>
+                      <a:ext cx="6120130" cy="1518285"/>
+                    </a:xfrm>
+                    <a:prstGeom prst="rect">
+                      <a:avLst/>
+                    </a:prstGeom>
+                  </pic:spPr>
+                </pic:pic>
+              </a:graphicData>
+            </a:graphic>
+          </wp:inline>
+        </w:drawing>
+      </w:r>
+    </w:p>
+    <w:p>
+      <w:pPr>
+        <w:pStyle w:val="Overskrift2"/>
+      </w:pPr>
+      <w:proofErr w:type="spellStart"/>
+      <w:r>
+        <w:t>Qd</w:t>
+      </w:r>
+      <w:proofErr w:type="spellEnd"/>
+      <w:r>
+        <w:t>:</w:t>
+      </w:r>
+    </w:p>
+    <w:p>
+      <w:r>
+        <w:rPr>
+          <w:noProof/>
+        </w:rPr>
+        <w:drawing>
+          <wp:inline distT="0" distB="0" distL="0" distR="0" wp14:anchorId="332E0132" wp14:editId="273D3B7F">
+            <wp:extent cx="6120130" cy="828040"/>
+            <wp:effectExtent l="0" t="0" r="0" b="0"/>
+            <wp:docPr id="53" name="Billede 53"/>
+            <wp:cNvGraphicFramePr>
+              <a:graphicFrameLocks xmlns:a="http://schemas.openxmlformats.org/drawingml/2006/main" noChangeAspect="1"/>
+            </wp:cNvGraphicFramePr>
+            <a:graphic xmlns:a="http://schemas.openxmlformats.org/drawingml/2006/main">
+              <a:graphicData uri="http://schemas.openxmlformats.org/drawingml/2006/picture">
+                <pic:pic xmlns:pic="http://schemas.openxmlformats.org/drawingml/2006/picture">
+                  <pic:nvPicPr>
+                    <pic:cNvPr id="1" name=""/>
+                    <pic:cNvPicPr/>
+                  </pic:nvPicPr>
+                  <pic:blipFill>
+                    <a:blip r:embed="rId52"/>
+                    <a:stretch>
+                      <a:fillRect/>
+                    </a:stretch>
+                  </pic:blipFill>
+                  <pic:spPr>
+                    <a:xfrm>
+                      <a:off x="0" y="0"/>
+                      <a:ext cx="6120130" cy="828040"/>
+                    </a:xfrm>
+                    <a:prstGeom prst="rect">
+                      <a:avLst/>
+                    </a:prstGeom>
+                  </pic:spPr>
+                </pic:pic>
+              </a:graphicData>
+            </a:graphic>
+          </wp:inline>
+        </w:drawing>
+      </w:r>
+    </w:p>
+    <w:p>
+      <w:r>
+        <w:rPr>
+          <w:noProof/>
+        </w:rPr>
+        <w:drawing>
+          <wp:inline distT="0" distB="0" distL="0" distR="0" wp14:anchorId="34AF1268" wp14:editId="52294DF9">
+            <wp:extent cx="6120130" cy="1672590"/>
+            <wp:effectExtent l="0" t="0" r="0" b="3810"/>
+            <wp:docPr id="54" name="Billede 54"/>
+            <wp:cNvGraphicFramePr>
+              <a:graphicFrameLocks xmlns:a="http://schemas.openxmlformats.org/drawingml/2006/main" noChangeAspect="1"/>
+            </wp:cNvGraphicFramePr>
+            <a:graphic xmlns:a="http://schemas.openxmlformats.org/drawingml/2006/main">
+              <a:graphicData uri="http://schemas.openxmlformats.org/drawingml/2006/picture">
+                <pic:pic xmlns:pic="http://schemas.openxmlformats.org/drawingml/2006/picture">
+                  <pic:nvPicPr>
+                    <pic:cNvPr id="1" name=""/>
+                    <pic:cNvPicPr/>
+                  </pic:nvPicPr>
+                  <pic:blipFill>
+                    <a:blip r:embed="rId53"/>
+                    <a:stretch>
+                      <a:fillRect/>
+                    </a:stretch>
+                  </pic:blipFill>
+                  <pic:spPr>
+                    <a:xfrm>
+                      <a:off x="0" y="0"/>
+                      <a:ext cx="6120130" cy="1672590"/>
+                    </a:xfrm>
+                    <a:prstGeom prst="rect">
+                      <a:avLst/>
+                    </a:prstGeom>
+                  </pic:spPr>
+                </pic:pic>
+              </a:graphicData>
+            </a:graphic>
+          </wp:inline>
+        </w:drawing>
+      </w:r>
+    </w:p>
+    <w:p>
+      <w:pPr>
+        <w:rPr>
+          <w:lang w:val="en-US"/>
+        </w:rPr>
+      </w:pPr>
+    </w:p>
+    <w:p>
+      <w:pPr>
+        <w:rPr>
+          <w:lang w:val="en-US"/>
+        </w:rPr>
+      </w:pPr>
+    </w:p>
+    <w:p/>
     <w:sectPr>
-      <w:headerReference w:type="default" r:id="rId17"/>
+      <w:headerReference w:type="default" r:id="rId54"/>
       <w:pgSz w:w="11906" w:h="16838"/>
       <w:pgMar w:top="1701" w:right="1134" w:bottom="1701" w:left="1134" w:header="708" w:footer="708" w:gutter="0"/>
       <w:cols w:space="708"/>
@@ -777,6 +2792,7 @@
         <w:docPartUnique/>
       </w:docPartObj>
     </w:sdtPr>
+    <w:sdtEndPr/>
     <w:sdtContent>
       <w:p>
         <w:pPr>

</xml_diff>